<commit_message>
Attendance update to Sylabus
</commit_message>
<xml_diff>
--- a/Admin/AGGP131_Syllabus_2020.docx
+++ b/Admin/AGGP131_Syllabus_2020.docx
@@ -8,8 +8,6 @@
           <w:rFonts w:ascii="Arial" w:hAnsi="Arial" w:cs="Arial"/>
         </w:rPr>
       </w:pPr>
-      <w:bookmarkStart w:id="0" w:name="_GoBack"/>
-      <w:bookmarkEnd w:id="0"/>
     </w:p>
     <w:tbl>
       <w:tblPr>
@@ -39,8 +37,8 @@
                 <w:sz w:val="24"/>
               </w:rPr>
             </w:pPr>
-            <w:bookmarkStart w:id="1" w:name="_top"/>
-            <w:bookmarkEnd w:id="1"/>
+            <w:bookmarkStart w:id="0" w:name="_top"/>
+            <w:bookmarkEnd w:id="0"/>
             <w:r>
               <w:rPr>
                 <w:noProof/>
@@ -336,13 +334,23 @@
                 <w:sz w:val="24"/>
               </w:rPr>
             </w:pPr>
+            <w:proofErr w:type="gramStart"/>
             <w:r>
               <w:rPr>
                 <w:rFonts w:ascii="Arial" w:hAnsi="Arial" w:cs="Arial"/>
                 <w:b w:val="0"/>
                 <w:sz w:val="24"/>
               </w:rPr>
-              <w:t xml:space="preserve">2 hour lecture/week </w:t>
+              <w:t>2 hour</w:t>
+            </w:r>
+            <w:proofErr w:type="gramEnd"/>
+            <w:r>
+              <w:rPr>
+                <w:rFonts w:ascii="Arial" w:hAnsi="Arial" w:cs="Arial"/>
+                <w:b w:val="0"/>
+                <w:sz w:val="24"/>
+              </w:rPr>
+              <w:t xml:space="preserve"> lecture/week </w:t>
             </w:r>
           </w:p>
           <w:p>
@@ -354,13 +362,23 @@
                 <w:sz w:val="24"/>
               </w:rPr>
             </w:pPr>
+            <w:proofErr w:type="gramStart"/>
             <w:r>
               <w:rPr>
                 <w:rFonts w:ascii="Arial" w:hAnsi="Arial" w:cs="Arial"/>
                 <w:b w:val="0"/>
                 <w:sz w:val="24"/>
               </w:rPr>
-              <w:t>3 hour lab/week</w:t>
+              <w:t>3 hour</w:t>
+            </w:r>
+            <w:proofErr w:type="gramEnd"/>
+            <w:r>
+              <w:rPr>
+                <w:rFonts w:ascii="Arial" w:hAnsi="Arial" w:cs="Arial"/>
+                <w:b w:val="0"/>
+                <w:sz w:val="24"/>
+              </w:rPr>
+              <w:t xml:space="preserve"> lab/week</w:t>
             </w:r>
           </w:p>
         </w:tc>
@@ -434,6 +452,7 @@
               </w:rPr>
               <w:tab/>
             </w:r>
+            <w:proofErr w:type="gramStart"/>
             <w:r>
               <w:rPr>
                 <w:rFonts w:ascii="Arial" w:hAnsi="Arial" w:cs="Arial"/>
@@ -447,6 +466,7 @@
               </w:rPr>
               <w:tab/>
             </w:r>
+            <w:proofErr w:type="gramEnd"/>
             <w:r>
               <w:rPr>
                 <w:rFonts w:ascii="Arial" w:hAnsi="Arial" w:cs="Arial"/>
@@ -548,7 +568,23 @@
           <w:rFonts w:ascii="Arial" w:hAnsi="Arial" w:cs="Arial"/>
           <w:b w:val="0"/>
         </w:rPr>
-        <w:t>This course focuses on the fundamental aspects of programming, development, and design for games using 2-D gameplay. Other topics explored include an introduction to 3-D programming, single-system multiplayer programming, multi-platform programming, and support for data originating from level editors. The coursework is structured with several hands on projects, classroom presentations, a team project, and a final public presentation.</w:t>
+        <w:t xml:space="preserve">This course focuses on the fundamental aspects of programming, development, and design for games using 2-D gameplay. Other topics explored include an introduction to 3-D programming, single-system multiplayer programming, multi-platform programming, and support for data originating from level editors. The coursework is structured with several </w:t>
+      </w:r>
+      <w:proofErr w:type="gramStart"/>
+      <w:r>
+        <w:rPr>
+          <w:rFonts w:ascii="Arial" w:hAnsi="Arial" w:cs="Arial"/>
+          <w:b w:val="0"/>
+        </w:rPr>
+        <w:t>hands on</w:t>
+      </w:r>
+      <w:proofErr w:type="gramEnd"/>
+      <w:r>
+        <w:rPr>
+          <w:rFonts w:ascii="Arial" w:hAnsi="Arial" w:cs="Arial"/>
+          <w:b w:val="0"/>
+        </w:rPr>
+        <w:t xml:space="preserve"> projects, classroom presentations, a team project, and a final public presentation.</w:t>
       </w:r>
     </w:p>
     <w:p>
@@ -723,7 +759,23 @@
           <w:rFonts w:ascii="Arial" w:hAnsi="Arial" w:cs="Arial"/>
           <w:b w:val="0"/>
         </w:rPr>
-        <w:t xml:space="preserve">Developed an understanding of object oriented programming practices </w:t>
+        <w:t xml:space="preserve">Developed an understanding of </w:t>
+      </w:r>
+      <w:proofErr w:type="gramStart"/>
+      <w:r>
+        <w:rPr>
+          <w:rFonts w:ascii="Arial" w:hAnsi="Arial" w:cs="Arial"/>
+          <w:b w:val="0"/>
+        </w:rPr>
+        <w:t>object oriented</w:t>
+      </w:r>
+      <w:proofErr w:type="gramEnd"/>
+      <w:r>
+        <w:rPr>
+          <w:rFonts w:ascii="Arial" w:hAnsi="Arial" w:cs="Arial"/>
+          <w:b w:val="0"/>
+        </w:rPr>
+        <w:t xml:space="preserve"> programming practices </w:t>
       </w:r>
     </w:p>
     <w:p>
@@ -1636,7 +1688,23 @@
           <w:rFonts w:ascii="Arial" w:hAnsi="Arial" w:cs="Arial"/>
           <w:b w:val="0"/>
         </w:rPr>
-        <w:t xml:space="preserve"> and via a usb hub. </w:t>
+        <w:t xml:space="preserve"> and via a </w:t>
+      </w:r>
+      <w:proofErr w:type="spellStart"/>
+      <w:r>
+        <w:rPr>
+          <w:rFonts w:ascii="Arial" w:hAnsi="Arial" w:cs="Arial"/>
+          <w:b w:val="0"/>
+        </w:rPr>
+        <w:t>usb</w:t>
+      </w:r>
+      <w:proofErr w:type="spellEnd"/>
+      <w:r>
+        <w:rPr>
+          <w:rFonts w:ascii="Arial" w:hAnsi="Arial" w:cs="Arial"/>
+          <w:b w:val="0"/>
+        </w:rPr>
+        <w:t xml:space="preserve"> hub. </w:t>
       </w:r>
     </w:p>
     <w:p>
@@ -1767,7 +1835,23 @@
           <w:rFonts w:ascii="Arial" w:hAnsi="Arial" w:cs="Arial"/>
           <w:b w:val="0"/>
         </w:rPr>
-        <w:t xml:space="preserve">If this is your first time using Canvas at CCSNH, please complete the </w:t>
+        <w:t xml:space="preserve">If this is your </w:t>
+      </w:r>
+      <w:proofErr w:type="gramStart"/>
+      <w:r>
+        <w:rPr>
+          <w:rFonts w:ascii="Arial" w:hAnsi="Arial" w:cs="Arial"/>
+          <w:b w:val="0"/>
+        </w:rPr>
+        <w:t>first time</w:t>
+      </w:r>
+      <w:proofErr w:type="gramEnd"/>
+      <w:r>
+        <w:rPr>
+          <w:rFonts w:ascii="Arial" w:hAnsi="Arial" w:cs="Arial"/>
+          <w:b w:val="0"/>
+        </w:rPr>
+        <w:t xml:space="preserve"> using Canvas at CCSNH, please complete the </w:t>
       </w:r>
       <w:hyperlink r:id="rId10" w:history="1">
         <w:r>
@@ -3072,12 +3156,21 @@
         </w:rPr>
         <w:t xml:space="preserve">or late arrival from </w:t>
       </w:r>
-      <w:r>
-        <w:rPr>
-          <w:rFonts w:ascii="Arial" w:hAnsi="Arial" w:cs="Arial"/>
-          <w:b w:val="0"/>
-        </w:rPr>
-        <w:t>from lecture</w:t>
+      <w:proofErr w:type="spellStart"/>
+      <w:r>
+        <w:rPr>
+          <w:rFonts w:ascii="Arial" w:hAnsi="Arial" w:cs="Arial"/>
+          <w:b w:val="0"/>
+        </w:rPr>
+        <w:t>from</w:t>
+      </w:r>
+      <w:proofErr w:type="spellEnd"/>
+      <w:r>
+        <w:rPr>
+          <w:rFonts w:ascii="Arial" w:hAnsi="Arial" w:cs="Arial"/>
+          <w:b w:val="0"/>
+        </w:rPr>
+        <w:t xml:space="preserve"> lecture</w:t>
       </w:r>
       <w:r>
         <w:rPr>
@@ -3132,7 +3225,23 @@
           <w:rFonts w:ascii="Arial" w:hAnsi="Arial" w:cs="Arial"/>
           <w:b w:val="0"/>
         </w:rPr>
-        <w:t xml:space="preserve">The professionalism score is graded with no lower limit. Thus it is possible for a student to receive a negative grade and reduce their overall course grade beyond the allotted 10%. </w:t>
+        <w:t xml:space="preserve">The professionalism score is graded with no lower limit. </w:t>
+      </w:r>
+      <w:proofErr w:type="gramStart"/>
+      <w:r>
+        <w:rPr>
+          <w:rFonts w:ascii="Arial" w:hAnsi="Arial" w:cs="Arial"/>
+          <w:b w:val="0"/>
+        </w:rPr>
+        <w:t>Thus</w:t>
+      </w:r>
+      <w:proofErr w:type="gramEnd"/>
+      <w:r>
+        <w:rPr>
+          <w:rFonts w:ascii="Arial" w:hAnsi="Arial" w:cs="Arial"/>
+          <w:b w:val="0"/>
+        </w:rPr>
+        <w:t xml:space="preserve"> it is possible for a student to receive a negative grade and reduce their overall course grade beyond the allotted 10%. </w:t>
       </w:r>
     </w:p>
     <w:p>
@@ -3151,75 +3260,21 @@
         <w:ind w:left="720"/>
         <w:rPr>
           <w:rFonts w:ascii="Arial" w:hAnsi="Arial" w:cs="Arial"/>
-          <w:b w:val="0"/>
           <w:i/>
           <w:u w:val="single"/>
         </w:rPr>
       </w:pPr>
-      <w:r>
-        <w:rPr>
-          <w:rFonts w:ascii="Arial" w:hAnsi="Arial" w:cs="Arial"/>
-          <w:b w:val="0"/>
+      <w:bookmarkStart w:id="1" w:name="_GoBack"/>
+      <w:r>
+        <w:rPr>
+          <w:rFonts w:ascii="Arial" w:hAnsi="Arial" w:cs="Arial"/>
           <w:i/>
           <w:u w:val="single"/>
         </w:rPr>
-        <w:t>The instructor can remove students from this class with a grade of ‘AF’ for s</w:t>
-      </w:r>
-      <w:r>
-        <w:rPr>
-          <w:rFonts w:ascii="Arial" w:hAnsi="Arial" w:cs="Arial"/>
-          <w:b w:val="0"/>
-          <w:i/>
-          <w:u w:val="single"/>
-        </w:rPr>
-        <w:t xml:space="preserve">tudents that display consistent unprofessional behavior or commit </w:t>
-      </w:r>
-      <w:r>
-        <w:rPr>
-          <w:rFonts w:ascii="Arial" w:hAnsi="Arial" w:cs="Arial"/>
-          <w:b w:val="0"/>
-          <w:i/>
-          <w:u w:val="single"/>
-        </w:rPr>
-        <w:t xml:space="preserve">an unprofessional act of </w:t>
-      </w:r>
-      <w:r>
-        <w:rPr>
-          <w:rFonts w:ascii="Arial" w:hAnsi="Arial" w:cs="Arial"/>
-          <w:b w:val="0"/>
-          <w:i/>
-          <w:u w:val="single"/>
-        </w:rPr>
-        <w:t>an egregious</w:t>
-      </w:r>
-      <w:r>
-        <w:rPr>
-          <w:rFonts w:ascii="Arial" w:hAnsi="Arial" w:cs="Arial"/>
-          <w:b w:val="0"/>
-          <w:i/>
-          <w:u w:val="single"/>
-        </w:rPr>
-        <w:t xml:space="preserve"> and\or malicious</w:t>
-      </w:r>
-      <w:r>
-        <w:rPr>
-          <w:rFonts w:ascii="Arial" w:hAnsi="Arial" w:cs="Arial"/>
-          <w:b w:val="0"/>
-          <w:i/>
-          <w:u w:val="single"/>
-        </w:rPr>
-        <w:t xml:space="preserve"> </w:t>
-      </w:r>
-      <w:r>
-        <w:rPr>
-          <w:rFonts w:ascii="Arial" w:hAnsi="Arial" w:cs="Arial"/>
-          <w:b w:val="0"/>
-          <w:i/>
-          <w:u w:val="single"/>
-        </w:rPr>
-        <w:t xml:space="preserve">nature. </w:t>
-      </w:r>
-    </w:p>
+        <w:t xml:space="preserve">The instructor can remove students from this class with a grade of ‘AF’ for students that display consistent unprofessional behavior or commit an unprofessional act of an egregious and\or malicious nature. </w:t>
+      </w:r>
+    </w:p>
+    <w:bookmarkEnd w:id="1"/>
     <w:p>
       <w:pPr>
         <w:pStyle w:val="Subtitle"/>
@@ -4163,44 +4218,240 @@
         <w:ind w:left="720" w:right="180"/>
         <w:rPr>
           <w:rFonts w:ascii="Arial" w:hAnsi="Arial" w:cs="Arial"/>
+          <w:b/>
           <w:color w:val="000000"/>
         </w:rPr>
       </w:pPr>
       <w:r>
         <w:rPr>
           <w:rFonts w:ascii="Arial" w:hAnsi="Arial" w:cs="Arial"/>
+          <w:b/>
           <w:color w:val="000000"/>
         </w:rPr>
-        <w:t xml:space="preserve">Being on time and attendance </w:t>
-      </w:r>
-      <w:r>
+        <w:t xml:space="preserve">Being on time and attendance at all lectures and labs is a requirement for successful completion of this course. </w:t>
+      </w:r>
+    </w:p>
+    <w:p>
+      <w:pPr>
+        <w:pStyle w:val="Subtitle"/>
+        <w:ind w:left="720"/>
+        <w:rPr>
+          <w:rFonts w:ascii="Arial" w:hAnsi="Arial" w:cs="Arial"/>
+          <w:b w:val="0"/>
+        </w:rPr>
+      </w:pPr>
+    </w:p>
+    <w:p>
+      <w:pPr>
+        <w:pStyle w:val="Subtitle"/>
+        <w:ind w:left="720"/>
+        <w:rPr>
+          <w:rFonts w:ascii="Arial" w:hAnsi="Arial" w:cs="Arial"/>
+        </w:rPr>
+      </w:pPr>
+      <w:r>
+        <w:rPr>
+          <w:rFonts w:ascii="Arial" w:hAnsi="Arial" w:cs="Arial"/>
+        </w:rPr>
+        <w:t xml:space="preserve">If a student has 4 or more absences, they may be removed from class with an AF Grade.  </w:t>
+      </w:r>
+    </w:p>
+    <w:p>
+      <w:pPr>
+        <w:pStyle w:val="Subtitle"/>
+        <w:ind w:left="720"/>
+        <w:rPr>
+          <w:rFonts w:ascii="Arial" w:hAnsi="Arial" w:cs="Arial"/>
+        </w:rPr>
+      </w:pPr>
+    </w:p>
+    <w:p>
+      <w:pPr>
+        <w:pStyle w:val="Subtitle"/>
+        <w:ind w:left="720"/>
+        <w:rPr>
+          <w:rFonts w:ascii="Arial" w:hAnsi="Arial" w:cs="Arial"/>
+        </w:rPr>
+      </w:pPr>
+      <w:r>
+        <w:rPr>
+          <w:rFonts w:ascii="Arial" w:hAnsi="Arial" w:cs="Arial"/>
+        </w:rPr>
+        <w:t>Due to the nature of the team projects, A student who misses 2 or more classes after forming a team may be removed from the team project and issued an AF grade.</w:t>
+      </w:r>
+    </w:p>
+    <w:p>
+      <w:pPr>
+        <w:pStyle w:val="Subtitle"/>
+        <w:ind w:left="1440"/>
+        <w:rPr>
+          <w:rFonts w:ascii="Arial" w:hAnsi="Arial" w:cs="Arial"/>
+          <w:b w:val="0"/>
+          <w:u w:val="single"/>
+        </w:rPr>
+      </w:pPr>
+    </w:p>
+    <w:p>
+      <w:pPr>
+        <w:pStyle w:val="Subtitle"/>
+        <w:ind w:firstLine="720"/>
+        <w:rPr>
+          <w:rFonts w:ascii="Arial" w:hAnsi="Arial" w:cs="Arial"/>
+          <w:u w:val="single"/>
+        </w:rPr>
+      </w:pPr>
+      <w:r>
+        <w:rPr>
+          <w:rFonts w:ascii="Arial" w:hAnsi="Arial" w:cs="Arial"/>
+          <w:u w:val="single"/>
+        </w:rPr>
+        <w:t>Required Attendance outside of normal Class time</w:t>
+      </w:r>
+    </w:p>
+    <w:p>
+      <w:pPr>
+        <w:pStyle w:val="Subtitle"/>
+        <w:ind w:left="720" w:firstLine="720"/>
+        <w:rPr>
+          <w:rFonts w:ascii="Arial" w:hAnsi="Arial" w:cs="Arial"/>
+          <w:b w:val="0"/>
+        </w:rPr>
+      </w:pPr>
+      <w:r>
+        <w:rPr>
+          <w:rFonts w:ascii="Arial" w:hAnsi="Arial" w:cs="Arial"/>
+          <w:b w:val="0"/>
+        </w:rPr>
+        <w:t>•</w:t>
+      </w:r>
+      <w:r>
+        <w:rPr>
+          <w:rFonts w:ascii="Arial" w:hAnsi="Arial" w:cs="Arial"/>
+          <w:b w:val="0"/>
+        </w:rPr>
+        <w:tab/>
+        <w:t>May 5th – 6pm Tuesday Night – Show of Games Prep</w:t>
+      </w:r>
+    </w:p>
+    <w:p>
+      <w:pPr>
+        <w:pStyle w:val="Subtitle"/>
+        <w:ind w:left="720" w:firstLine="720"/>
+        <w:rPr>
+          <w:rFonts w:ascii="Arial" w:hAnsi="Arial" w:cs="Arial"/>
+          <w:b w:val="0"/>
+        </w:rPr>
+      </w:pPr>
+      <w:r>
+        <w:rPr>
+          <w:rFonts w:ascii="Arial" w:hAnsi="Arial" w:cs="Arial"/>
+          <w:b w:val="0"/>
+        </w:rPr>
+        <w:t>•</w:t>
+      </w:r>
+      <w:r>
+        <w:rPr>
+          <w:rFonts w:ascii="Arial" w:hAnsi="Arial" w:cs="Arial"/>
+          <w:b w:val="0"/>
+        </w:rPr>
+        <w:tab/>
+        <w:t>May 6th – 6pm Wednesday Night – Show of Games Prep</w:t>
+      </w:r>
+    </w:p>
+    <w:p>
+      <w:pPr>
+        <w:pStyle w:val="Subtitle"/>
+        <w:ind w:left="720" w:firstLine="720"/>
+        <w:rPr>
+          <w:rFonts w:ascii="Arial" w:hAnsi="Arial" w:cs="Arial"/>
+          <w:b w:val="0"/>
+        </w:rPr>
+      </w:pPr>
+      <w:r>
+        <w:rPr>
+          <w:rFonts w:ascii="Arial" w:hAnsi="Arial" w:cs="Arial"/>
+          <w:b w:val="0"/>
+        </w:rPr>
+        <w:t>•</w:t>
+      </w:r>
+      <w:r>
+        <w:rPr>
+          <w:rFonts w:ascii="Arial" w:hAnsi="Arial" w:cs="Arial"/>
+          <w:b w:val="0"/>
+        </w:rPr>
+        <w:tab/>
+        <w:t>May 7th – 6pm Thursday Night – Show of Games Prep</w:t>
+      </w:r>
+    </w:p>
+    <w:p>
+      <w:pPr>
+        <w:pStyle w:val="Subtitle"/>
+        <w:ind w:left="720" w:firstLine="720"/>
+        <w:rPr>
+          <w:rFonts w:ascii="Arial" w:hAnsi="Arial" w:cs="Arial"/>
+          <w:b w:val="0"/>
+        </w:rPr>
+      </w:pPr>
+      <w:r>
+        <w:rPr>
+          <w:rFonts w:ascii="Arial" w:hAnsi="Arial" w:cs="Arial"/>
+          <w:b w:val="0"/>
+        </w:rPr>
+        <w:t>•</w:t>
+      </w:r>
+      <w:r>
+        <w:rPr>
+          <w:rFonts w:ascii="Arial" w:hAnsi="Arial" w:cs="Arial"/>
+          <w:b w:val="0"/>
+        </w:rPr>
+        <w:tab/>
+        <w:t>May 8th – Noon Friday – AGGP SHOW OF GAMES</w:t>
+      </w:r>
+    </w:p>
+    <w:p>
+      <w:pPr>
+        <w:ind w:left="720" w:right="180"/>
         <w:rPr>
           <w:rFonts w:ascii="Arial" w:hAnsi="Arial" w:cs="Arial"/>
           <w:color w:val="000000"/>
         </w:rPr>
-        <w:t>at</w:t>
-      </w:r>
-      <w:r>
+      </w:pPr>
+    </w:p>
+    <w:p>
+      <w:pPr>
+        <w:ind w:left="720" w:right="180"/>
         <w:rPr>
           <w:rFonts w:ascii="Arial" w:hAnsi="Arial" w:cs="Arial"/>
           <w:color w:val="000000"/>
         </w:rPr>
-        <w:t xml:space="preserve"> all lectures and labs is a requirement </w:t>
-      </w:r>
-      <w:r>
+      </w:pPr>
+    </w:p>
+    <w:p>
+      <w:pPr>
+        <w:ind w:left="720" w:right="180"/>
         <w:rPr>
           <w:rFonts w:ascii="Arial" w:hAnsi="Arial" w:cs="Arial"/>
           <w:color w:val="000000"/>
         </w:rPr>
-        <w:t>for</w:t>
-      </w:r>
-      <w:r>
+      </w:pPr>
+    </w:p>
+    <w:p>
+      <w:pPr>
+        <w:ind w:left="720" w:right="180"/>
         <w:rPr>
           <w:rFonts w:ascii="Arial" w:hAnsi="Arial" w:cs="Arial"/>
           <w:color w:val="000000"/>
         </w:rPr>
-        <w:t xml:space="preserve"> successful completion of this course. </w:t>
-      </w:r>
+      </w:pPr>
+    </w:p>
+    <w:p>
+      <w:pPr>
+        <w:ind w:left="720" w:right="180"/>
+        <w:rPr>
+          <w:rFonts w:ascii="Arial" w:hAnsi="Arial" w:cs="Arial"/>
+          <w:color w:val="000000"/>
+        </w:rPr>
+      </w:pPr>
       <w:r>
         <w:rPr>
           <w:rFonts w:ascii="Arial" w:hAnsi="Arial" w:cs="Arial"/>
@@ -4715,158 +4966,142 @@
     <w:p>
       <w:pPr>
         <w:pStyle w:val="Subtitle"/>
+        <w:rPr>
+          <w:rFonts w:ascii="Arial" w:hAnsi="Arial" w:cs="Arial"/>
+          <w:b w:val="0"/>
+        </w:rPr>
+      </w:pPr>
+    </w:p>
+    <w:p>
+      <w:pPr>
+        <w:pStyle w:val="Subtitle"/>
+        <w:rPr>
+          <w:rFonts w:ascii="Arial" w:hAnsi="Arial" w:cs="Arial"/>
+          <w:u w:val="single"/>
+        </w:rPr>
+      </w:pPr>
+    </w:p>
+    <w:p>
+      <w:pPr>
+        <w:pStyle w:val="Subtitle"/>
+        <w:rPr>
+          <w:rFonts w:ascii="Arial" w:hAnsi="Arial" w:cs="Arial"/>
+          <w:b w:val="0"/>
+        </w:rPr>
+      </w:pPr>
+      <w:r>
+        <w:rPr>
+          <w:rFonts w:ascii="Arial" w:hAnsi="Arial" w:cs="Arial"/>
+          <w:u w:val="single"/>
+        </w:rPr>
+        <w:t>Late Assignments:</w:t>
+      </w:r>
+      <w:r>
+        <w:rPr>
+          <w:rStyle w:val="FootnoteReference"/>
+          <w:rFonts w:ascii="Arial" w:hAnsi="Arial" w:cs="Arial"/>
+        </w:rPr>
+        <w:t xml:space="preserve"> </w:t>
+      </w:r>
+      <w:r>
+        <w:rPr>
+          <w:rFonts w:ascii="Arial" w:hAnsi="Arial" w:cs="Arial"/>
+          <w:b w:val="0"/>
+        </w:rPr>
+        <w:t xml:space="preserve"> </w:t>
+      </w:r>
+    </w:p>
+    <w:p>
+      <w:pPr>
+        <w:pStyle w:val="Subtitle"/>
+        <w:rPr>
+          <w:rFonts w:ascii="Arial" w:hAnsi="Arial" w:cs="Arial"/>
+          <w:b w:val="0"/>
+        </w:rPr>
+      </w:pPr>
+    </w:p>
+    <w:p>
+      <w:pPr>
+        <w:pStyle w:val="Subtitle"/>
+        <w:ind w:left="720"/>
+        <w:rPr>
+          <w:rFonts w:ascii="Arial" w:hAnsi="Arial" w:cs="Arial"/>
+          <w:b w:val="0"/>
+        </w:rPr>
+      </w:pPr>
+      <w:r>
+        <w:rPr>
+          <w:rFonts w:ascii="Arial" w:hAnsi="Arial" w:cs="Arial"/>
+          <w:b w:val="0"/>
+        </w:rPr>
+        <w:t>All homework assignments, pre-lab assignments, and lab reports have due dates</w:t>
+      </w:r>
+      <w:r>
+        <w:rPr>
+          <w:rFonts w:ascii="Arial" w:hAnsi="Arial" w:cs="Arial"/>
+          <w:b w:val="0"/>
+        </w:rPr>
+        <w:t xml:space="preserve"> posted to Canvas</w:t>
+      </w:r>
+      <w:r>
+        <w:rPr>
+          <w:rFonts w:ascii="Arial" w:hAnsi="Arial" w:cs="Arial"/>
+          <w:b w:val="0"/>
+        </w:rPr>
+        <w:t xml:space="preserve">.  This out-of-class/lab course work is a critical part of mastering the course material </w:t>
+      </w:r>
+      <w:r>
+        <w:rPr>
+          <w:rFonts w:ascii="Arial" w:hAnsi="Arial" w:cs="Arial"/>
+          <w:b w:val="0"/>
+        </w:rPr>
+        <w:t>by</w:t>
+      </w:r>
+      <w:r>
+        <w:rPr>
+          <w:rFonts w:ascii="Arial" w:hAnsi="Arial" w:cs="Arial"/>
+          <w:b w:val="0"/>
+        </w:rPr>
+        <w:t>:</w:t>
+      </w:r>
+    </w:p>
+    <w:p>
+      <w:pPr>
+        <w:pStyle w:val="Subtitle"/>
+        <w:ind w:left="720"/>
+        <w:rPr>
+          <w:rFonts w:ascii="Arial" w:hAnsi="Arial" w:cs="Arial"/>
+          <w:b w:val="0"/>
+        </w:rPr>
+      </w:pPr>
+    </w:p>
+    <w:p>
+      <w:pPr>
+        <w:pStyle w:val="Subtitle"/>
         <w:ind w:left="1440"/>
         <w:rPr>
           <w:rFonts w:ascii="Arial" w:hAnsi="Arial" w:cs="Arial"/>
           <w:b w:val="0"/>
-          <w:u w:val="single"/>
-        </w:rPr>
-      </w:pPr>
-    </w:p>
-    <w:p>
-      <w:pPr>
-        <w:pStyle w:val="Subtitle"/>
-        <w:rPr>
-          <w:rFonts w:ascii="Arial" w:hAnsi="Arial" w:cs="Arial"/>
-          <w:u w:val="single"/>
-        </w:rPr>
-      </w:pPr>
-      <w:r>
-        <w:rPr>
-          <w:rFonts w:ascii="Arial" w:hAnsi="Arial" w:cs="Arial"/>
-          <w:u w:val="single"/>
-        </w:rPr>
-        <w:t>Required Attendance outside of normal Class time</w:t>
-      </w:r>
-    </w:p>
-    <w:p>
-      <w:pPr>
-        <w:pStyle w:val="Subtitle"/>
-        <w:ind w:left="720"/>
-        <w:rPr>
-          <w:rFonts w:ascii="Arial" w:hAnsi="Arial" w:cs="Arial"/>
-          <w:b w:val="0"/>
-        </w:rPr>
-      </w:pPr>
-      <w:r>
-        <w:rPr>
-          <w:rFonts w:ascii="Arial" w:hAnsi="Arial" w:cs="Arial"/>
-          <w:b w:val="0"/>
-        </w:rPr>
-        <w:t>•</w:t>
-      </w:r>
-      <w:r>
-        <w:rPr>
-          <w:rFonts w:ascii="Arial" w:hAnsi="Arial" w:cs="Arial"/>
-          <w:b w:val="0"/>
-        </w:rPr>
-        <w:tab/>
-        <w:t>May 5th – 6pm Tuesday Night – Show of Games Prep</w:t>
-      </w:r>
-    </w:p>
-    <w:p>
-      <w:pPr>
-        <w:pStyle w:val="Subtitle"/>
-        <w:ind w:left="720"/>
-        <w:rPr>
-          <w:rFonts w:ascii="Arial" w:hAnsi="Arial" w:cs="Arial"/>
-          <w:b w:val="0"/>
-        </w:rPr>
-      </w:pPr>
-      <w:r>
-        <w:rPr>
-          <w:rFonts w:ascii="Arial" w:hAnsi="Arial" w:cs="Arial"/>
-          <w:b w:val="0"/>
-        </w:rPr>
-        <w:t>•</w:t>
-      </w:r>
-      <w:r>
-        <w:rPr>
-          <w:rFonts w:ascii="Arial" w:hAnsi="Arial" w:cs="Arial"/>
-          <w:b w:val="0"/>
-        </w:rPr>
-        <w:tab/>
-        <w:t>May 6th – 6pm Wednesday Night – Show of Games Prep</w:t>
-      </w:r>
-    </w:p>
-    <w:p>
-      <w:pPr>
-        <w:pStyle w:val="Subtitle"/>
-        <w:ind w:left="720"/>
-        <w:rPr>
-          <w:rFonts w:ascii="Arial" w:hAnsi="Arial" w:cs="Arial"/>
-          <w:b w:val="0"/>
-        </w:rPr>
-      </w:pPr>
-      <w:r>
-        <w:rPr>
-          <w:rFonts w:ascii="Arial" w:hAnsi="Arial" w:cs="Arial"/>
-          <w:b w:val="0"/>
-        </w:rPr>
-        <w:t>•</w:t>
-      </w:r>
-      <w:r>
-        <w:rPr>
-          <w:rFonts w:ascii="Arial" w:hAnsi="Arial" w:cs="Arial"/>
-          <w:b w:val="0"/>
-        </w:rPr>
-        <w:tab/>
-        <w:t>May 7th – 6pm Thursday Night – Show of Games Prep</w:t>
-      </w:r>
-    </w:p>
-    <w:p>
-      <w:pPr>
-        <w:pStyle w:val="Subtitle"/>
-        <w:ind w:left="720"/>
-        <w:rPr>
-          <w:rFonts w:ascii="Arial" w:hAnsi="Arial" w:cs="Arial"/>
-          <w:b w:val="0"/>
-        </w:rPr>
-      </w:pPr>
-      <w:r>
-        <w:rPr>
-          <w:rFonts w:ascii="Arial" w:hAnsi="Arial" w:cs="Arial"/>
-          <w:b w:val="0"/>
-        </w:rPr>
-        <w:t>•</w:t>
-      </w:r>
-      <w:r>
-        <w:rPr>
-          <w:rFonts w:ascii="Arial" w:hAnsi="Arial" w:cs="Arial"/>
-          <w:b w:val="0"/>
-        </w:rPr>
-        <w:tab/>
-        <w:t>May 8th – Noon Friday – AGGP SHOW OF GAMES</w:t>
-      </w:r>
-    </w:p>
-    <w:p>
-      <w:pPr>
-        <w:pStyle w:val="Subtitle"/>
-        <w:rPr>
-          <w:rFonts w:ascii="Arial" w:hAnsi="Arial" w:cs="Arial"/>
-          <w:u w:val="single"/>
-        </w:rPr>
-      </w:pPr>
-    </w:p>
-    <w:p>
-      <w:pPr>
-        <w:pStyle w:val="Subtitle"/>
-        <w:rPr>
-          <w:rFonts w:ascii="Arial" w:hAnsi="Arial" w:cs="Arial"/>
-          <w:b w:val="0"/>
-        </w:rPr>
-      </w:pPr>
-      <w:r>
-        <w:rPr>
-          <w:rFonts w:ascii="Arial" w:hAnsi="Arial" w:cs="Arial"/>
-          <w:u w:val="single"/>
-        </w:rPr>
-        <w:t>Late Assignments:</w:t>
-      </w:r>
-      <w:r>
-        <w:rPr>
-          <w:rStyle w:val="FootnoteReference"/>
-          <w:rFonts w:ascii="Arial" w:hAnsi="Arial" w:cs="Arial"/>
+        </w:rPr>
+      </w:pPr>
+      <w:r>
+        <w:rPr>
+          <w:rFonts w:ascii="Arial" w:hAnsi="Arial" w:cs="Arial"/>
+          <w:b w:val="0"/>
+        </w:rPr>
+        <w:t>1) r</w:t>
+      </w:r>
+      <w:r>
+        <w:rPr>
+          <w:rFonts w:ascii="Arial" w:hAnsi="Arial" w:cs="Arial"/>
+          <w:b w:val="0"/>
+        </w:rPr>
+        <w:t>einforcing</w:t>
+      </w:r>
+      <w:r>
+        <w:rPr>
+          <w:rFonts w:ascii="Arial" w:hAnsi="Arial" w:cs="Arial"/>
+          <w:b w:val="0"/>
         </w:rPr>
         <w:t xml:space="preserve"> </w:t>
       </w:r>
@@ -4875,161 +5110,75 @@
           <w:rFonts w:ascii="Arial" w:hAnsi="Arial" w:cs="Arial"/>
           <w:b w:val="0"/>
         </w:rPr>
+        <w:t xml:space="preserve">and supplementing </w:t>
+      </w:r>
+      <w:r>
+        <w:rPr>
+          <w:rFonts w:ascii="Arial" w:hAnsi="Arial" w:cs="Arial"/>
+          <w:b w:val="0"/>
+        </w:rPr>
+        <w:t>what was taught in lecture,</w:t>
+      </w:r>
+    </w:p>
+    <w:p>
+      <w:pPr>
+        <w:pStyle w:val="Subtitle"/>
+        <w:ind w:left="1440"/>
+        <w:rPr>
+          <w:rFonts w:ascii="Arial" w:hAnsi="Arial" w:cs="Arial"/>
+          <w:b w:val="0"/>
+        </w:rPr>
+      </w:pPr>
+      <w:r>
+        <w:rPr>
+          <w:rFonts w:ascii="Arial" w:hAnsi="Arial" w:cs="Arial"/>
+          <w:b w:val="0"/>
+        </w:rPr>
+        <w:t>2) d</w:t>
+      </w:r>
+      <w:r>
+        <w:rPr>
+          <w:rFonts w:ascii="Arial" w:hAnsi="Arial" w:cs="Arial"/>
+          <w:b w:val="0"/>
+        </w:rPr>
+        <w:t>evelop</w:t>
+      </w:r>
+      <w:r>
+        <w:rPr>
+          <w:rFonts w:ascii="Arial" w:hAnsi="Arial" w:cs="Arial"/>
+          <w:b w:val="0"/>
+        </w:rPr>
+        <w:t>ing</w:t>
+      </w:r>
+      <w:r>
+        <w:rPr>
+          <w:rFonts w:ascii="Arial" w:hAnsi="Arial" w:cs="Arial"/>
+          <w:b w:val="0"/>
+        </w:rPr>
+        <w:t xml:space="preserve"> the student’s</w:t>
+      </w:r>
+      <w:r>
+        <w:rPr>
+          <w:rFonts w:ascii="Arial" w:hAnsi="Arial" w:cs="Arial"/>
+          <w:b w:val="0"/>
+        </w:rPr>
         <w:t xml:space="preserve"> </w:t>
       </w:r>
-    </w:p>
-    <w:p>
-      <w:pPr>
-        <w:pStyle w:val="Subtitle"/>
-        <w:rPr>
-          <w:rFonts w:ascii="Arial" w:hAnsi="Arial" w:cs="Arial"/>
-          <w:b w:val="0"/>
-        </w:rPr>
-      </w:pPr>
-    </w:p>
-    <w:p>
-      <w:pPr>
-        <w:pStyle w:val="Subtitle"/>
-        <w:ind w:left="720"/>
-        <w:rPr>
-          <w:rFonts w:ascii="Arial" w:hAnsi="Arial" w:cs="Arial"/>
-          <w:b w:val="0"/>
-        </w:rPr>
-      </w:pPr>
-      <w:r>
-        <w:rPr>
-          <w:rFonts w:ascii="Arial" w:hAnsi="Arial" w:cs="Arial"/>
-          <w:b w:val="0"/>
-        </w:rPr>
-        <w:t>All homework assignments, pre-lab assignments, and lab reports have due dates</w:t>
-      </w:r>
-      <w:r>
-        <w:rPr>
-          <w:rFonts w:ascii="Arial" w:hAnsi="Arial" w:cs="Arial"/>
-          <w:b w:val="0"/>
-        </w:rPr>
-        <w:t xml:space="preserve"> posted to Canvas</w:t>
-      </w:r>
-      <w:r>
-        <w:rPr>
-          <w:rFonts w:ascii="Arial" w:hAnsi="Arial" w:cs="Arial"/>
-          <w:b w:val="0"/>
-        </w:rPr>
-        <w:t xml:space="preserve">.  This out-of-class/lab course work is a critical part of mastering the course material </w:t>
-      </w:r>
-      <w:r>
-        <w:rPr>
-          <w:rFonts w:ascii="Arial" w:hAnsi="Arial" w:cs="Arial"/>
-          <w:b w:val="0"/>
-        </w:rPr>
-        <w:t>by</w:t>
-      </w:r>
-      <w:r>
-        <w:rPr>
-          <w:rFonts w:ascii="Arial" w:hAnsi="Arial" w:cs="Arial"/>
-          <w:b w:val="0"/>
-        </w:rPr>
-        <w:t>:</w:t>
-      </w:r>
-    </w:p>
-    <w:p>
-      <w:pPr>
-        <w:pStyle w:val="Subtitle"/>
-        <w:ind w:left="720"/>
-        <w:rPr>
-          <w:rFonts w:ascii="Arial" w:hAnsi="Arial" w:cs="Arial"/>
-          <w:b w:val="0"/>
-        </w:rPr>
-      </w:pPr>
-    </w:p>
-    <w:p>
-      <w:pPr>
-        <w:pStyle w:val="Subtitle"/>
-        <w:ind w:left="1440"/>
-        <w:rPr>
-          <w:rFonts w:ascii="Arial" w:hAnsi="Arial" w:cs="Arial"/>
-          <w:b w:val="0"/>
-        </w:rPr>
-      </w:pPr>
-      <w:r>
-        <w:rPr>
-          <w:rFonts w:ascii="Arial" w:hAnsi="Arial" w:cs="Arial"/>
-          <w:b w:val="0"/>
-        </w:rPr>
-        <w:t>1) r</w:t>
-      </w:r>
-      <w:r>
-        <w:rPr>
-          <w:rFonts w:ascii="Arial" w:hAnsi="Arial" w:cs="Arial"/>
-          <w:b w:val="0"/>
-        </w:rPr>
-        <w:t>einforcing</w:t>
-      </w:r>
-      <w:r>
-        <w:rPr>
-          <w:rFonts w:ascii="Arial" w:hAnsi="Arial" w:cs="Arial"/>
-          <w:b w:val="0"/>
-        </w:rPr>
-        <w:t xml:space="preserve"> </w:t>
-      </w:r>
-      <w:r>
-        <w:rPr>
-          <w:rFonts w:ascii="Arial" w:hAnsi="Arial" w:cs="Arial"/>
-          <w:b w:val="0"/>
-        </w:rPr>
-        <w:t xml:space="preserve">and supplementing </w:t>
-      </w:r>
-      <w:r>
-        <w:rPr>
-          <w:rFonts w:ascii="Arial" w:hAnsi="Arial" w:cs="Arial"/>
-          <w:b w:val="0"/>
-        </w:rPr>
-        <w:t>what was taught in lecture,</w:t>
-      </w:r>
-    </w:p>
-    <w:p>
-      <w:pPr>
-        <w:pStyle w:val="Subtitle"/>
-        <w:ind w:left="1440"/>
-        <w:rPr>
-          <w:rFonts w:ascii="Arial" w:hAnsi="Arial" w:cs="Arial"/>
-          <w:b w:val="0"/>
-        </w:rPr>
-      </w:pPr>
-      <w:r>
-        <w:rPr>
-          <w:rFonts w:ascii="Arial" w:hAnsi="Arial" w:cs="Arial"/>
-          <w:b w:val="0"/>
-        </w:rPr>
-        <w:t>2) d</w:t>
-      </w:r>
-      <w:r>
-        <w:rPr>
-          <w:rFonts w:ascii="Arial" w:hAnsi="Arial" w:cs="Arial"/>
-          <w:b w:val="0"/>
-        </w:rPr>
-        <w:t>evelop</w:t>
-      </w:r>
-      <w:r>
-        <w:rPr>
-          <w:rFonts w:ascii="Arial" w:hAnsi="Arial" w:cs="Arial"/>
-          <w:b w:val="0"/>
-        </w:rPr>
-        <w:t>ing</w:t>
-      </w:r>
-      <w:r>
-        <w:rPr>
-          <w:rFonts w:ascii="Arial" w:hAnsi="Arial" w:cs="Arial"/>
-          <w:b w:val="0"/>
-        </w:rPr>
-        <w:t xml:space="preserve"> the student’s</w:t>
-      </w:r>
-      <w:r>
-        <w:rPr>
-          <w:rFonts w:ascii="Arial" w:hAnsi="Arial" w:cs="Arial"/>
-          <w:b w:val="0"/>
-        </w:rPr>
-        <w:t xml:space="preserve"> problem solving skills</w:t>
+      <w:proofErr w:type="gramStart"/>
+      <w:r>
+        <w:rPr>
+          <w:rFonts w:ascii="Arial" w:hAnsi="Arial" w:cs="Arial"/>
+          <w:b w:val="0"/>
+        </w:rPr>
+        <w:t>problem solving</w:t>
+      </w:r>
+      <w:proofErr w:type="gramEnd"/>
+      <w:r>
+        <w:rPr>
+          <w:rFonts w:ascii="Arial" w:hAnsi="Arial" w:cs="Arial"/>
+          <w:b w:val="0"/>
+        </w:rPr>
+        <w:t xml:space="preserve"> skills</w:t>
       </w:r>
       <w:r>
         <w:rPr>
@@ -6430,6 +6579,7 @@
           <w:rFonts w:ascii="Arial" w:hAnsi="Arial" w:cs="Arial"/>
           <w:color w:val="000000"/>
         </w:rPr>
+        <w:lastRenderedPageBreak/>
         <w:t>The minimum</w:t>
       </w:r>
       <w:r>
@@ -7133,8 +7283,17 @@
           <w:rFonts w:ascii="Arial" w:hAnsi="Arial" w:cs="Arial"/>
           <w:b w:val="0"/>
         </w:rPr>
-        <w:t>GitHub will serve as the repository for instructor provided course materials, schedules, etc</w:t>
-      </w:r>
+        <w:t xml:space="preserve">GitHub will serve as the repository for instructor provided course materials, schedules, </w:t>
+      </w:r>
+      <w:proofErr w:type="spellStart"/>
+      <w:r>
+        <w:rPr>
+          <w:rFonts w:ascii="Arial" w:hAnsi="Arial" w:cs="Arial"/>
+          <w:b w:val="0"/>
+        </w:rPr>
+        <w:t>etc</w:t>
+      </w:r>
+      <w:proofErr w:type="spellEnd"/>
     </w:p>
     <w:p>
       <w:pPr>
@@ -10163,7 +10322,7 @@
 </file>
 
 <file path=customXml/itemProps1.xml><?xml version="1.0" encoding="utf-8"?>
-<ds:datastoreItem xmlns:ds="http://schemas.openxmlformats.org/officeDocument/2006/customXml" ds:itemID="{99C2CBF3-59FD-4B6C-B8B8-EE02D97543A0}">
+<ds:datastoreItem xmlns:ds="http://schemas.openxmlformats.org/officeDocument/2006/customXml" ds:itemID="{4554FA50-7057-49B7-AEF2-9E9483F40043}">
   <ds:schemaRefs>
     <ds:schemaRef ds:uri="http://schemas.openxmlformats.org/officeDocument/2006/bibliography"/>
   </ds:schemaRefs>

</xml_diff>